<commit_message>
Fix tests Added paragraph test into list test
</commit_message>
<xml_diff>
--- a/src/test/resources/document-insert/document-template-document-with-paragraph.docx
+++ b/src/test/resources/document-insert/document-template-document-with-paragraph.docx
@@ -4,43 +4,365 @@
   <w:body>
     <w:p>
       <w:pPr>
-        <w:ind w:left="567" w:hanging="567"/>
-        <w:rPr>
-          <w:rFonts w:ascii="Arial" w:hAnsi="Arial"/>
+        <w:ind w:left="709" w:hanging="425"/>
+        <w:rPr>
+          <w:rFonts w:ascii="Verdana" w:hAnsi="Verdana"/>
           <w:lang w:val="en-US"/>
         </w:rPr>
       </w:pPr>
       <w:r>
         <w:rPr>
-          <w:rFonts w:ascii="Arial" w:hAnsi="Arial"/>
-          <w:lang w:val="en-US"/>
-        </w:rPr>
-        <w:t>Lorem ipsum dolor sit amet, consectetur adipiscing elit. Pellentesque vulputate ultricies felis, a euism</w:t>
+          <w:rFonts w:ascii="Verdana" w:hAnsi="Verdana"/>
+          <w:lang w:val="en-US"/>
+        </w:rPr>
+        <w:t xml:space="preserve">Lorem ipsum dolor sit </w:t>
+      </w:r>
+      <w:proofErr w:type="spellStart"/>
+      <w:r>
+        <w:rPr>
+          <w:rFonts w:ascii="Verdana" w:hAnsi="Verdana"/>
+          <w:lang w:val="en-US"/>
+        </w:rPr>
+        <w:t>amet</w:t>
+      </w:r>
+      <w:proofErr w:type="spellEnd"/>
+      <w:r>
+        <w:rPr>
+          <w:rFonts w:ascii="Verdana" w:hAnsi="Verdana"/>
+          <w:lang w:val="en-US"/>
+        </w:rPr>
+        <w:t xml:space="preserve">, </w:t>
+      </w:r>
+      <w:proofErr w:type="spellStart"/>
+      <w:r>
+        <w:rPr>
+          <w:rFonts w:ascii="Verdana" w:hAnsi="Verdana"/>
+          <w:lang w:val="en-US"/>
+        </w:rPr>
+        <w:t>consectetur</w:t>
+      </w:r>
+      <w:proofErr w:type="spellEnd"/>
+      <w:r>
+        <w:rPr>
+          <w:rFonts w:ascii="Verdana" w:hAnsi="Verdana"/>
+          <w:lang w:val="en-US"/>
+        </w:rPr>
+        <w:t xml:space="preserve"> </w:t>
+      </w:r>
+      <w:proofErr w:type="spellStart"/>
+      <w:r>
+        <w:rPr>
+          <w:rFonts w:ascii="Verdana" w:hAnsi="Verdana"/>
+          <w:lang w:val="en-US"/>
+        </w:rPr>
+        <w:t>adipiscing</w:t>
+      </w:r>
+      <w:proofErr w:type="spellEnd"/>
+      <w:r>
+        <w:rPr>
+          <w:rFonts w:ascii="Verdana" w:hAnsi="Verdana"/>
+          <w:lang w:val="en-US"/>
+        </w:rPr>
+        <w:t xml:space="preserve"> </w:t>
+      </w:r>
+      <w:proofErr w:type="spellStart"/>
+      <w:r>
+        <w:rPr>
+          <w:rFonts w:ascii="Verdana" w:hAnsi="Verdana"/>
+          <w:lang w:val="en-US"/>
+        </w:rPr>
+        <w:t>elit</w:t>
+      </w:r>
+      <w:proofErr w:type="spellEnd"/>
+      <w:r>
+        <w:rPr>
+          <w:rFonts w:ascii="Verdana" w:hAnsi="Verdana"/>
+          <w:lang w:val="en-US"/>
+        </w:rPr>
+        <w:t xml:space="preserve">. </w:t>
+      </w:r>
+      <w:proofErr w:type="spellStart"/>
+      <w:r>
+        <w:rPr>
+          <w:rFonts w:ascii="Verdana" w:hAnsi="Verdana"/>
+          <w:lang w:val="en-US"/>
+        </w:rPr>
+        <w:t>Pellentesque</w:t>
+      </w:r>
+      <w:proofErr w:type="spellEnd"/>
+      <w:r>
+        <w:rPr>
+          <w:rFonts w:ascii="Verdana" w:hAnsi="Verdana"/>
+          <w:lang w:val="en-US"/>
+        </w:rPr>
+        <w:t xml:space="preserve"> </w:t>
+      </w:r>
+      <w:proofErr w:type="spellStart"/>
+      <w:r>
+        <w:rPr>
+          <w:rFonts w:ascii="Verdana" w:hAnsi="Verdana"/>
+          <w:lang w:val="en-US"/>
+        </w:rPr>
+        <w:t>vulputat</w:t>
       </w:r>
       <w:bookmarkStart w:id="0" w:name="_GoBack"/>
       <w:bookmarkEnd w:id="0"/>
       <w:r>
         <w:rPr>
-          <w:rFonts w:ascii="Arial" w:hAnsi="Arial"/>
-          <w:lang w:val="en-US"/>
-        </w:rPr>
-        <w:t>od leo suscipit eget. Nulla fermentum orci eget sapien varius tristique. Vestibulum porttitor iaculis nunc in euismod. Maecenas vestibulum semper enim, id tincidunt dolor ornare eget. Proin luctus fermentum velit eget interdum. Donec ullamcorper finibus diam, ac iaculis tortor fringilla non. Nulla pulvinar, odio ut porta dapibus, est magna vulputate erat, at ultrices tortor diam ac magna. Nunc non ipsum orci. Integer eu molestie erat, at tristique velit. Mauris faucibus purus in sapien dictum faucibus. Duis tempor nisi non arcu interdum malesuada. Ut et ultricies nibh.</w:t>
-      </w:r>
+          <w:rFonts w:ascii="Verdana" w:hAnsi="Verdana"/>
+          <w:lang w:val="en-US"/>
+        </w:rPr>
+        <w:t>e</w:t>
+      </w:r>
+      <w:proofErr w:type="spellEnd"/>
+      <w:r>
+        <w:rPr>
+          <w:rFonts w:ascii="Verdana" w:hAnsi="Verdana"/>
+          <w:lang w:val="en-US"/>
+        </w:rPr>
+        <w:t xml:space="preserve"> </w:t>
+      </w:r>
+      <w:proofErr w:type="spellStart"/>
+      <w:r>
+        <w:rPr>
+          <w:rFonts w:ascii="Verdana" w:hAnsi="Verdana"/>
+          <w:lang w:val="en-US"/>
+        </w:rPr>
+        <w:t>ultricies</w:t>
+      </w:r>
+      <w:proofErr w:type="spellEnd"/>
+      <w:r>
+        <w:rPr>
+          <w:rFonts w:ascii="Verdana" w:hAnsi="Verdana"/>
+          <w:lang w:val="en-US"/>
+        </w:rPr>
+        <w:t xml:space="preserve"> </w:t>
+      </w:r>
+      <w:proofErr w:type="spellStart"/>
+      <w:r>
+        <w:rPr>
+          <w:rFonts w:ascii="Verdana" w:hAnsi="Verdana"/>
+          <w:lang w:val="en-US"/>
+        </w:rPr>
+        <w:t>felis</w:t>
+      </w:r>
+      <w:proofErr w:type="spellEnd"/>
+      <w:r>
+        <w:rPr>
+          <w:rFonts w:ascii="Verdana" w:hAnsi="Verdana"/>
+          <w:lang w:val="en-US"/>
+        </w:rPr>
+        <w:t xml:space="preserve">, a </w:t>
+      </w:r>
+      <w:proofErr w:type="spellStart"/>
+      <w:r>
+        <w:rPr>
+          <w:rFonts w:ascii="Verdana" w:hAnsi="Verdana"/>
+          <w:lang w:val="en-US"/>
+        </w:rPr>
+        <w:t>euismod</w:t>
+      </w:r>
+      <w:proofErr w:type="spellEnd"/>
+      <w:r>
+        <w:rPr>
+          <w:rFonts w:ascii="Verdana" w:hAnsi="Verdana"/>
+          <w:lang w:val="en-US"/>
+        </w:rPr>
+        <w:t xml:space="preserve"> </w:t>
+      </w:r>
+      <w:proofErr w:type="spellStart"/>
+      <w:r>
+        <w:rPr>
+          <w:rFonts w:ascii="Verdana" w:hAnsi="Verdana"/>
+          <w:lang w:val="en-US"/>
+        </w:rPr>
+        <w:t>leo</w:t>
+      </w:r>
+      <w:proofErr w:type="spellEnd"/>
+      <w:r>
+        <w:rPr>
+          <w:rFonts w:ascii="Verdana" w:hAnsi="Verdana"/>
+          <w:lang w:val="en-US"/>
+        </w:rPr>
+        <w:t xml:space="preserve"> </w:t>
+      </w:r>
+      <w:proofErr w:type="spellStart"/>
+      <w:r>
+        <w:rPr>
+          <w:rFonts w:ascii="Verdana" w:hAnsi="Verdana"/>
+          <w:lang w:val="en-US"/>
+        </w:rPr>
+        <w:t>suscipit</w:t>
+      </w:r>
+      <w:proofErr w:type="spellEnd"/>
+      <w:r>
+        <w:rPr>
+          <w:rFonts w:ascii="Verdana" w:hAnsi="Verdana"/>
+          <w:lang w:val="en-US"/>
+        </w:rPr>
+        <w:t xml:space="preserve"> </w:t>
+      </w:r>
+      <w:proofErr w:type="spellStart"/>
+      <w:r>
+        <w:rPr>
+          <w:rFonts w:ascii="Verdana" w:hAnsi="Verdana"/>
+          <w:lang w:val="en-US"/>
+        </w:rPr>
+        <w:t>eget</w:t>
+      </w:r>
+      <w:proofErr w:type="spellEnd"/>
     </w:p>
     <w:p>
       <w:pPr>
-        <w:ind w:left="567" w:hanging="567"/>
-        <w:rPr>
-          <w:rFonts w:ascii="Arial" w:hAnsi="Arial"/>
+        <w:ind w:left="709" w:hanging="425"/>
+        <w:rPr>
+          <w:rFonts w:ascii="Verdana" w:hAnsi="Verdana"/>
           <w:lang w:val="en-US"/>
         </w:rPr>
       </w:pPr>
-      <w:r>
-        <w:rPr>
-          <w:rFonts w:ascii="Arial" w:hAnsi="Arial"/>
-          <w:lang w:val="en-US"/>
-        </w:rPr>
-        <w:t>Quisque maximus dictum interdum. Nulla facilisi. Suspendisse gravida est sed auctor ullamcorper. Morbi euismod tellus nec nisl hendrerit, convallis volutpat mi accumsan. Phasellus lorem mi, consectetur nec dignissim sit amet, pellentesque non turpis. Etiam viverra, elit at consequat vulputate, mi risus aliquet lectus, at bibendum tortor quam eget mi. Nam non vestibulum lectus. Sed finibus augue quam, quis elementum nunc consectetur sit amet. Donec sit amet iaculis nunc, ut tempus sem. Donec tincidunt leo ac ante malesuada iaculis. Donec laoreet in nulla eu tristique.</w:t>
+      <w:proofErr w:type="spellStart"/>
+      <w:r>
+        <w:rPr>
+          <w:rFonts w:ascii="Verdana" w:hAnsi="Verdana"/>
+          <w:lang w:val="en-US"/>
+        </w:rPr>
+        <w:t>Quisque</w:t>
+      </w:r>
+      <w:proofErr w:type="spellEnd"/>
+      <w:r>
+        <w:rPr>
+          <w:rFonts w:ascii="Verdana" w:hAnsi="Verdana"/>
+          <w:lang w:val="en-US"/>
+        </w:rPr>
+        <w:t xml:space="preserve"> maximus dictum </w:t>
+      </w:r>
+      <w:proofErr w:type="spellStart"/>
+      <w:r>
+        <w:rPr>
+          <w:rFonts w:ascii="Verdana" w:hAnsi="Verdana"/>
+          <w:lang w:val="en-US"/>
+        </w:rPr>
+        <w:t>interdum</w:t>
+      </w:r>
+      <w:proofErr w:type="spellEnd"/>
+      <w:r>
+        <w:rPr>
+          <w:rFonts w:ascii="Verdana" w:hAnsi="Verdana"/>
+          <w:lang w:val="en-US"/>
+        </w:rPr>
+        <w:t xml:space="preserve">. </w:t>
+      </w:r>
+      <w:proofErr w:type="spellStart"/>
+      <w:r>
+        <w:rPr>
+          <w:rFonts w:ascii="Verdana" w:hAnsi="Verdana"/>
+          <w:lang w:val="en-US"/>
+        </w:rPr>
+        <w:t>Nulla</w:t>
+      </w:r>
+      <w:proofErr w:type="spellEnd"/>
+      <w:r>
+        <w:rPr>
+          <w:rFonts w:ascii="Verdana" w:hAnsi="Verdana"/>
+          <w:lang w:val="en-US"/>
+        </w:rPr>
+        <w:t xml:space="preserve"> </w:t>
+      </w:r>
+      <w:proofErr w:type="spellStart"/>
+      <w:r>
+        <w:rPr>
+          <w:rFonts w:ascii="Verdana" w:hAnsi="Verdana"/>
+          <w:lang w:val="en-US"/>
+        </w:rPr>
+        <w:t>facilisi</w:t>
+      </w:r>
+      <w:proofErr w:type="spellEnd"/>
+      <w:r>
+        <w:rPr>
+          <w:rFonts w:ascii="Verdana" w:hAnsi="Verdana"/>
+          <w:lang w:val="en-US"/>
+        </w:rPr>
+        <w:t xml:space="preserve">. </w:t>
+      </w:r>
+      <w:proofErr w:type="spellStart"/>
+      <w:r>
+        <w:rPr>
+          <w:rFonts w:ascii="Verdana" w:hAnsi="Verdana"/>
+          <w:lang w:val="en-US"/>
+        </w:rPr>
+        <w:t>Suspendisse</w:t>
+      </w:r>
+      <w:proofErr w:type="spellEnd"/>
+      <w:r>
+        <w:rPr>
+          <w:rFonts w:ascii="Verdana" w:hAnsi="Verdana"/>
+          <w:lang w:val="en-US"/>
+        </w:rPr>
+        <w:t xml:space="preserve"> gravida </w:t>
+      </w:r>
+      <w:proofErr w:type="spellStart"/>
+      <w:r>
+        <w:rPr>
+          <w:rFonts w:ascii="Verdana" w:hAnsi="Verdana"/>
+          <w:lang w:val="en-US"/>
+        </w:rPr>
+        <w:t>est</w:t>
+      </w:r>
+      <w:proofErr w:type="spellEnd"/>
+      <w:r>
+        <w:rPr>
+          <w:rFonts w:ascii="Verdana" w:hAnsi="Verdana"/>
+          <w:lang w:val="en-US"/>
+        </w:rPr>
+        <w:t xml:space="preserve"> </w:t>
+      </w:r>
+      <w:proofErr w:type="spellStart"/>
+      <w:r>
+        <w:rPr>
+          <w:rFonts w:ascii="Verdana" w:hAnsi="Verdana"/>
+          <w:lang w:val="en-US"/>
+        </w:rPr>
+        <w:t>sed</w:t>
+      </w:r>
+      <w:proofErr w:type="spellEnd"/>
+      <w:r>
+        <w:rPr>
+          <w:rFonts w:ascii="Verdana" w:hAnsi="Verdana"/>
+          <w:lang w:val="en-US"/>
+        </w:rPr>
+        <w:t xml:space="preserve"> </w:t>
+      </w:r>
+      <w:proofErr w:type="spellStart"/>
+      <w:r>
+        <w:rPr>
+          <w:rFonts w:ascii="Verdana" w:hAnsi="Verdana"/>
+          <w:lang w:val="en-US"/>
+        </w:rPr>
+        <w:t>auctor</w:t>
+      </w:r>
+      <w:proofErr w:type="spellEnd"/>
+      <w:r>
+        <w:rPr>
+          <w:rFonts w:ascii="Verdana" w:hAnsi="Verdana"/>
+          <w:lang w:val="en-US"/>
+        </w:rPr>
+        <w:t xml:space="preserve"> </w:t>
+      </w:r>
+      <w:proofErr w:type="spellStart"/>
+      <w:r>
+        <w:rPr>
+          <w:rFonts w:ascii="Verdana" w:hAnsi="Verdana"/>
+          <w:lang w:val="en-US"/>
+        </w:rPr>
+        <w:t>ullamcorper</w:t>
+      </w:r>
+      <w:proofErr w:type="spellEnd"/>
+      <w:r>
+        <w:rPr>
+          <w:rFonts w:ascii="Verdana" w:hAnsi="Verdana"/>
+          <w:lang w:val="en-US"/>
+        </w:rPr>
+        <w:t>.</w:t>
       </w:r>
     </w:p>
     <w:sectPr>

</xml_diff>